<commit_message>
Android CW: finished up graph plotting and improved score list
</commit_message>
<xml_diff>
--- a/Year 4/SE4S701 - Mobile Application Development/SE4S701_CW1M_Cover.docx
+++ b/Year 4/SE4S701 - Mobile Application Development/SE4S701_CW1M_Cover.docx
@@ -3792,17 +3792,19 @@
         </w:numPr>
         <w:rPr>
           <w:b/>
-          <w:color w:val="FFC000"/>
+          <w:color w:val="00B050"/>
         </w:rPr>
       </w:pPr>
+      <w:bookmarkStart w:id="0" w:name="_GoBack"/>
       <w:r>
         <w:rPr>
           <w:b/>
-          <w:color w:val="FFC000"/>
+          <w:color w:val="00B050"/>
         </w:rPr>
         <w:t>A graph should be displayed for the scores along with date and time and topic.</w:t>
       </w:r>
     </w:p>
+    <w:bookmarkEnd w:id="0"/>
     <w:p>
       <w:pPr>
         <w:pStyle w:val="Cabealho2"/>
@@ -3898,10 +3900,7 @@
         <w:t xml:space="preserve"> test report that documents a series of different test categories (e.g. function tests, speed tests, spurious input tests, device tests, etc). For each test category detail: test name, step-by-step test method, expected output, real output, comments and/or actions required as a result of the test.</w:t>
       </w:r>
     </w:p>
-    <w:p>
-      <w:bookmarkStart w:id="0" w:name="_GoBack"/>
-      <w:bookmarkEnd w:id="0"/>
-    </w:p>
+    <w:p/>
     <w:p>
       <w:pPr>
         <w:pStyle w:val="PargrafodaLista"/>

</xml_diff>